<commit_message>
Add HW6 and modified Scripts for Performance Profile Document
</commit_message>
<xml_diff>
--- a/Documents/Homework2/ШАБЛОН - МНТ 1.docx
+++ b/Documents/Homework2/ШАБЛОН - МНТ 1.docx
@@ -2729,9 +2729,9 @@
       <w:bookmarkStart w:id="3" w:name="_Ref179798076"/>
       <w:bookmarkStart w:id="4" w:name="_Ref179797986"/>
       <w:bookmarkStart w:id="5" w:name="_Toc57522955"/>
-      <w:bookmarkStart w:id="6" w:name="_Toc94509447"/>
-      <w:bookmarkStart w:id="7" w:name="_Toc94531691"/>
-      <w:bookmarkStart w:id="8" w:name="_Toc94599370"/>
+      <w:bookmarkStart w:id="6" w:name="_Toc94599370"/>
+      <w:bookmarkStart w:id="7" w:name="_Toc94509447"/>
+      <w:bookmarkStart w:id="8" w:name="_Toc94531691"/>
       <w:r>
         <w:rPr>
           <w:b/>
@@ -3600,8 +3600,8 @@
       <w:pPr>
         <w:pStyle w:val="2"/>
       </w:pPr>
-      <w:bookmarkStart w:id="11" w:name="_Toc112100417"/>
-      <w:bookmarkStart w:id="12" w:name="_Toc5471257"/>
+      <w:bookmarkStart w:id="11" w:name="_Toc5471257"/>
+      <w:bookmarkStart w:id="12" w:name="_Toc112100417"/>
       <w:r>
         <w:t>Сокращения и терминология</w:t>
       </w:r>
@@ -4584,8 +4584,8 @@
       <w:pPr>
         <w:pStyle w:val="2"/>
       </w:pPr>
-      <w:bookmarkStart w:id="18" w:name="_Toc112100419"/>
-      <w:bookmarkStart w:id="19" w:name="_Toc5471260"/>
+      <w:bookmarkStart w:id="18" w:name="_Toc5471260"/>
+      <w:bookmarkStart w:id="19" w:name="_Toc112100419"/>
       <w:r>
         <w:t>Цели тестирования</w:t>
       </w:r>
@@ -4616,6 +4616,367 @@
           <w:color w:val="auto"/>
         </w:rPr>
         <w:tab/>
+      </w:r>
+    </w:p>
+    <w:tbl>
+      <w:tblPr>
+        <w:tblStyle w:val="12"/>
+        <w:tblW w:w="9229" w:type="dxa"/>
+        <w:tblInd w:w="93" w:type="dxa"/>
+        <w:tblBorders>
+          <w:top w:val="single" w:color="auto" w:sz="4" w:space="0"/>
+          <w:left w:val="single" w:color="auto" w:sz="4" w:space="0"/>
+          <w:bottom w:val="single" w:color="auto" w:sz="4" w:space="0"/>
+          <w:right w:val="single" w:color="auto" w:sz="4" w:space="0"/>
+          <w:insideH w:val="single" w:color="auto" w:sz="4" w:space="0"/>
+          <w:insideV w:val="single" w:color="auto" w:sz="4" w:space="0"/>
+        </w:tblBorders>
+        <w:tblLayout w:type="autofit"/>
+        <w:tblCellMar>
+          <w:top w:w="0" w:type="dxa"/>
+          <w:left w:w="0" w:type="dxa"/>
+          <w:bottom w:w="0" w:type="dxa"/>
+          <w:right w:w="0" w:type="dxa"/>
+        </w:tblCellMar>
+      </w:tblPr>
+      <w:tblGrid>
+        <w:gridCol w:w="9229"/>
+      </w:tblGrid>
+      <w:tr>
+        <w:tblPrEx>
+          <w:tblBorders>
+            <w:top w:val="single" w:color="auto" w:sz="4" w:space="0"/>
+            <w:left w:val="single" w:color="auto" w:sz="4" w:space="0"/>
+            <w:bottom w:val="single" w:color="auto" w:sz="4" w:space="0"/>
+            <w:right w:val="single" w:color="auto" w:sz="4" w:space="0"/>
+            <w:insideH w:val="single" w:color="auto" w:sz="4" w:space="0"/>
+            <w:insideV w:val="single" w:color="auto" w:sz="4" w:space="0"/>
+          </w:tblBorders>
+        </w:tblPrEx>
+        <w:trPr>
+          <w:trHeight w:val="300" w:hRule="atLeast"/>
+        </w:trPr>
+        <w:tc>
+          <w:tcPr>
+            <w:tcW w:w="9229" w:type="dxa"/>
+            <w:shd w:val="clear" w:color="auto" w:fill="D9D9D9"/>
+            <w:noWrap/>
+            <w:tcMar>
+              <w:top w:w="0" w:type="dxa"/>
+              <w:left w:w="108" w:type="dxa"/>
+              <w:bottom w:w="0" w:type="dxa"/>
+              <w:right w:w="108" w:type="dxa"/>
+            </w:tcMar>
+          </w:tcPr>
+          <w:p>
+            <w:pPr>
+              <w:keepNext/>
+              <w:spacing w:line="240" w:lineRule="auto"/>
+              <w:ind w:firstLine="0"/>
+              <w:jc w:val="center"/>
+              <w:rPr>
+                <w:b/>
+              </w:rPr>
+            </w:pPr>
+            <w:r>
+              <w:rPr>
+                <w:b/>
+              </w:rPr>
+              <w:t>Иницирующие события</w:t>
+            </w:r>
+          </w:p>
+        </w:tc>
+      </w:tr>
+      <w:tr>
+        <w:tblPrEx>
+          <w:tblBorders>
+            <w:top w:val="single" w:color="auto" w:sz="4" w:space="0"/>
+            <w:left w:val="single" w:color="auto" w:sz="4" w:space="0"/>
+            <w:bottom w:val="single" w:color="auto" w:sz="4" w:space="0"/>
+            <w:right w:val="single" w:color="auto" w:sz="4" w:space="0"/>
+            <w:insideH w:val="single" w:color="auto" w:sz="4" w:space="0"/>
+            <w:insideV w:val="single" w:color="auto" w:sz="4" w:space="0"/>
+          </w:tblBorders>
+          <w:tblCellMar>
+            <w:top w:w="0" w:type="dxa"/>
+            <w:left w:w="0" w:type="dxa"/>
+            <w:bottom w:w="0" w:type="dxa"/>
+            <w:right w:w="0" w:type="dxa"/>
+          </w:tblCellMar>
+        </w:tblPrEx>
+        <w:trPr>
+          <w:trHeight w:val="651" w:hRule="atLeast"/>
+        </w:trPr>
+        <w:tc>
+          <w:tcPr>
+            <w:tcW w:w="9229" w:type="dxa"/>
+            <w:tcMar>
+              <w:top w:w="0" w:type="dxa"/>
+              <w:left w:w="108" w:type="dxa"/>
+              <w:bottom w:w="0" w:type="dxa"/>
+              <w:right w:w="108" w:type="dxa"/>
+            </w:tcMar>
+          </w:tcPr>
+          <w:p>
+            <w:pPr>
+              <w:ind w:firstLine="0"/>
+              <w:rPr>
+                <w:i/>
+                <w:iCs/>
+                <w:color w:val="0000FF"/>
+              </w:rPr>
+            </w:pPr>
+            <w:r>
+              <w:t>Курс «Введение в Нагрузочное Тестирование».</w:t>
+            </w:r>
+          </w:p>
+        </w:tc>
+      </w:tr>
+      <w:tr>
+        <w:tblPrEx>
+          <w:tblBorders>
+            <w:top w:val="single" w:color="auto" w:sz="4" w:space="0"/>
+            <w:left w:val="single" w:color="auto" w:sz="4" w:space="0"/>
+            <w:bottom w:val="single" w:color="auto" w:sz="4" w:space="0"/>
+            <w:right w:val="single" w:color="auto" w:sz="4" w:space="0"/>
+            <w:insideH w:val="single" w:color="auto" w:sz="4" w:space="0"/>
+            <w:insideV w:val="single" w:color="auto" w:sz="4" w:space="0"/>
+          </w:tblBorders>
+          <w:tblCellMar>
+            <w:top w:w="0" w:type="dxa"/>
+            <w:left w:w="0" w:type="dxa"/>
+            <w:bottom w:w="0" w:type="dxa"/>
+            <w:right w:w="0" w:type="dxa"/>
+          </w:tblCellMar>
+        </w:tblPrEx>
+        <w:trPr>
+          <w:trHeight w:val="651" w:hRule="atLeast"/>
+        </w:trPr>
+        <w:tc>
+          <w:tcPr>
+            <w:tcW w:w="9229" w:type="dxa"/>
+            <w:tcMar>
+              <w:top w:w="0" w:type="dxa"/>
+              <w:left w:w="108" w:type="dxa"/>
+              <w:bottom w:w="0" w:type="dxa"/>
+              <w:right w:w="108" w:type="dxa"/>
+            </w:tcMar>
+          </w:tcPr>
+          <w:p>
+            <w:pPr>
+              <w:ind w:firstLine="0"/>
+              <w:rPr>
+                <w:i/>
+                <w:iCs/>
+                <w:color w:val="0000FF"/>
+              </w:rPr>
+            </w:pPr>
+            <w:r>
+              <w:t>Курс «Основы иструмента Micro Focus Load Runner».</w:t>
+            </w:r>
+          </w:p>
+        </w:tc>
+      </w:tr>
+    </w:tbl>
+    <w:p>
+      <w:pPr>
+        <w:ind w:firstLine="0"/>
+        <w:rPr>
+          <w:rStyle w:val="123"/>
+          <w:i w:val="0"/>
+          <w:color w:val="auto"/>
+        </w:rPr>
+      </w:pPr>
+    </w:p>
+    <w:p>
+      <w:pPr>
+        <w:ind w:firstLine="0"/>
+        <w:rPr>
+          <w:rStyle w:val="123"/>
+          <w:i w:val="0"/>
+          <w:color w:val="auto"/>
+        </w:rPr>
+      </w:pPr>
+      <w:r>
+        <w:rPr>
+          <w:rStyle w:val="123"/>
+          <w:i w:val="0"/>
+          <w:color w:val="auto"/>
+        </w:rPr>
+        <w:t>Бизнес-цели:</w:t>
+      </w:r>
+    </w:p>
+    <w:p>
+      <w:pPr>
+        <w:ind w:left="432" w:firstLine="0"/>
+        <w:rPr>
+          <w:rStyle w:val="123"/>
+          <w:i w:val="0"/>
+        </w:rPr>
+      </w:pPr>
+      <w:r>
+        <w:rPr>
+          <w:rStyle w:val="123"/>
+          <w:i w:val="0"/>
+        </w:rPr>
+        <w:t xml:space="preserve"> </w:t>
+      </w:r>
+    </w:p>
+    <w:p>
+      <w:pPr>
+        <w:numPr>
+          <w:ilvl w:val="0"/>
+          <w:numId w:val="23"/>
+        </w:numPr>
+        <w:rPr>
+          <w:iCs/>
+          <w:color w:val="auto"/>
+        </w:rPr>
+      </w:pPr>
+      <w:r>
+        <w:rPr>
+          <w:iCs/>
+          <w:color w:val="auto"/>
+        </w:rPr>
+        <w:t xml:space="preserve">Проверка соответствия системы </w:t>
+      </w:r>
+      <w:r>
+        <w:rPr>
+          <w:rFonts w:hint="default"/>
+          <w:color w:val="auto"/>
+          <w:lang w:val="en-US"/>
+        </w:rPr>
+        <w:t>WebTours 1.0</w:t>
+      </w:r>
+      <w:r>
+        <w:rPr>
+          <w:iCs/>
+          <w:color w:val="auto"/>
+        </w:rPr>
+        <w:t xml:space="preserve"> целевым требованиям производительности </w:t>
+      </w:r>
+      <w:r>
+        <w:rPr>
+          <w:iCs/>
+          <w:color w:val="auto"/>
+          <w:sz w:val="22"/>
+        </w:rPr>
+        <w:t>– указывается для первичного тестирования</w:t>
+      </w:r>
+      <w:r>
+        <w:rPr>
+          <w:iCs/>
+          <w:color w:val="auto"/>
+        </w:rPr>
+        <w:t>;</w:t>
+      </w:r>
+    </w:p>
+    <w:p>
+      <w:pPr>
+        <w:numPr>
+          <w:ilvl w:val="0"/>
+          <w:numId w:val="23"/>
+        </w:numPr>
+        <w:rPr>
+          <w:iCs/>
+          <w:color w:val="auto"/>
+        </w:rPr>
+      </w:pPr>
+      <w:r>
+        <w:rPr>
+          <w:iCs/>
+          <w:color w:val="auto"/>
+        </w:rPr>
+        <w:t xml:space="preserve">Проверка отсутствия деградации системы </w:t>
+      </w:r>
+      <w:r>
+        <w:rPr>
+          <w:rFonts w:hint="default"/>
+          <w:color w:val="auto"/>
+          <w:lang w:val="en-US"/>
+        </w:rPr>
+        <w:t>WebTours 1.0</w:t>
+      </w:r>
+      <w:r>
+        <w:rPr>
+          <w:iCs/>
+          <w:color w:val="auto"/>
+        </w:rPr>
+        <w:t xml:space="preserve"> после </w:t>
+      </w:r>
+      <w:r>
+        <w:rPr>
+          <w:iCs/>
+          <w:color w:val="auto"/>
+          <w:lang w:val="ru-RU"/>
+        </w:rPr>
+        <w:t>резкого</w:t>
+      </w:r>
+      <w:r>
+        <w:rPr>
+          <w:rFonts w:hint="default"/>
+          <w:iCs/>
+          <w:color w:val="auto"/>
+          <w:lang w:val="ru-RU"/>
+        </w:rPr>
+        <w:t xml:space="preserve"> подключения большого количества пользователей (</w:t>
+      </w:r>
+      <w:r>
+        <w:rPr>
+          <w:rFonts w:hint="default"/>
+          <w:iCs/>
+          <w:color w:val="auto"/>
+          <w:lang w:val="en-US"/>
+        </w:rPr>
+        <w:t>90</w:t>
+      </w:r>
+      <w:r>
+        <w:rPr>
+          <w:rFonts w:hint="default"/>
+          <w:iCs/>
+          <w:color w:val="auto"/>
+          <w:lang w:val="ru-RU"/>
+        </w:rPr>
+        <w:t>% от пиковой производительности системы)</w:t>
+      </w:r>
+    </w:p>
+    <w:p>
+      <w:pPr>
+        <w:numPr>
+          <w:ilvl w:val="0"/>
+          <w:numId w:val="0"/>
+        </w:numPr>
+        <w:ind w:left="916" w:leftChars="0"/>
+        <w:rPr>
+          <w:iCs/>
+          <w:color w:val="auto"/>
+        </w:rPr>
+      </w:pPr>
+    </w:p>
+    <w:p>
+      <w:pPr>
+        <w:ind w:firstLine="0"/>
+        <w:rPr>
+          <w:rStyle w:val="123"/>
+          <w:i w:val="0"/>
+          <w:color w:val="auto"/>
+        </w:rPr>
+      </w:pPr>
+      <w:r>
+        <w:rPr>
+          <w:rStyle w:val="123"/>
+          <w:i w:val="0"/>
+          <w:color w:val="auto"/>
+        </w:rPr>
+        <w:tab/>
+      </w:r>
+      <w:r>
+        <w:rPr>
+          <w:rStyle w:val="123"/>
+          <w:i w:val="0"/>
+          <w:color w:val="auto"/>
+        </w:rPr>
+        <w:t>Технические цели:</w:t>
       </w:r>
     </w:p>
     <w:tbl>
@@ -4682,13 +5043,15 @@
               <w:jc w:val="center"/>
               <w:rPr>
                 <w:b/>
+                <w:color w:val="auto"/>
               </w:rPr>
             </w:pPr>
             <w:r>
               <w:rPr>
                 <w:b/>
-              </w:rPr>
-              <w:t>Иницирующие события</w:t>
+                <w:color w:val="auto"/>
+              </w:rPr>
+              <w:t>Цель</w:t>
             </w:r>
           </w:p>
         </w:tc>
@@ -4725,357 +5088,6 @@
           </w:tcPr>
           <w:p>
             <w:pPr>
-              <w:ind w:firstLine="0"/>
-              <w:rPr>
-                <w:i/>
-                <w:iCs/>
-                <w:color w:val="0000FF"/>
-              </w:rPr>
-            </w:pPr>
-            <w:r>
-              <w:t>Курс «Введение в Нагрузочное Тестирование».</w:t>
-            </w:r>
-          </w:p>
-        </w:tc>
-      </w:tr>
-      <w:tr>
-        <w:tblPrEx>
-          <w:tblBorders>
-            <w:top w:val="single" w:color="auto" w:sz="4" w:space="0"/>
-            <w:left w:val="single" w:color="auto" w:sz="4" w:space="0"/>
-            <w:bottom w:val="single" w:color="auto" w:sz="4" w:space="0"/>
-            <w:right w:val="single" w:color="auto" w:sz="4" w:space="0"/>
-            <w:insideH w:val="single" w:color="auto" w:sz="4" w:space="0"/>
-            <w:insideV w:val="single" w:color="auto" w:sz="4" w:space="0"/>
-          </w:tblBorders>
-          <w:tblCellMar>
-            <w:top w:w="0" w:type="dxa"/>
-            <w:left w:w="0" w:type="dxa"/>
-            <w:bottom w:w="0" w:type="dxa"/>
-            <w:right w:w="0" w:type="dxa"/>
-          </w:tblCellMar>
-        </w:tblPrEx>
-        <w:trPr>
-          <w:trHeight w:val="651" w:hRule="atLeast"/>
-        </w:trPr>
-        <w:tc>
-          <w:tcPr>
-            <w:tcW w:w="9229" w:type="dxa"/>
-            <w:tcMar>
-              <w:top w:w="0" w:type="dxa"/>
-              <w:left w:w="108" w:type="dxa"/>
-              <w:bottom w:w="0" w:type="dxa"/>
-              <w:right w:w="108" w:type="dxa"/>
-            </w:tcMar>
-          </w:tcPr>
-          <w:p>
-            <w:pPr>
-              <w:ind w:firstLine="0"/>
-              <w:rPr>
-                <w:i/>
-                <w:iCs/>
-                <w:color w:val="0000FF"/>
-              </w:rPr>
-            </w:pPr>
-            <w:r>
-              <w:t>Курс «Основы иструмента Micro Focus Load Runner».</w:t>
-            </w:r>
-          </w:p>
-        </w:tc>
-      </w:tr>
-    </w:tbl>
-    <w:p>
-      <w:pPr>
-        <w:ind w:firstLine="0"/>
-        <w:rPr>
-          <w:rStyle w:val="123"/>
-          <w:i w:val="0"/>
-          <w:color w:val="auto"/>
-        </w:rPr>
-      </w:pPr>
-    </w:p>
-    <w:p>
-      <w:pPr>
-        <w:ind w:firstLine="0"/>
-        <w:rPr>
-          <w:rStyle w:val="123"/>
-          <w:i w:val="0"/>
-          <w:color w:val="auto"/>
-        </w:rPr>
-      </w:pPr>
-      <w:r>
-        <w:rPr>
-          <w:rStyle w:val="123"/>
-          <w:i w:val="0"/>
-          <w:color w:val="auto"/>
-        </w:rPr>
-        <w:t>Бизнес-цели:</w:t>
-      </w:r>
-    </w:p>
-    <w:p>
-      <w:pPr>
-        <w:ind w:left="432" w:firstLine="0"/>
-        <w:rPr>
-          <w:rStyle w:val="123"/>
-          <w:i w:val="0"/>
-        </w:rPr>
-      </w:pPr>
-      <w:r>
-        <w:rPr>
-          <w:rStyle w:val="123"/>
-          <w:i w:val="0"/>
-        </w:rPr>
-        <w:t xml:space="preserve"> </w:t>
-      </w:r>
-    </w:p>
-    <w:p>
-      <w:pPr>
-        <w:numPr>
-          <w:ilvl w:val="0"/>
-          <w:numId w:val="23"/>
-        </w:numPr>
-        <w:rPr>
-          <w:iCs/>
-          <w:color w:val="auto"/>
-        </w:rPr>
-      </w:pPr>
-      <w:r>
-        <w:rPr>
-          <w:iCs/>
-          <w:color w:val="auto"/>
-        </w:rPr>
-        <w:t xml:space="preserve">Проверка соответствия системы </w:t>
-      </w:r>
-      <w:r>
-        <w:rPr>
-          <w:rFonts w:hint="default"/>
-          <w:color w:val="auto"/>
-          <w:lang w:val="en-US"/>
-        </w:rPr>
-        <w:t>WebTours 1.0</w:t>
-      </w:r>
-      <w:r>
-        <w:rPr>
-          <w:iCs/>
-          <w:color w:val="auto"/>
-        </w:rPr>
-        <w:t xml:space="preserve"> целевым требованиям производительности </w:t>
-      </w:r>
-      <w:r>
-        <w:rPr>
-          <w:iCs/>
-          <w:color w:val="auto"/>
-          <w:sz w:val="22"/>
-        </w:rPr>
-        <w:t>– указывается для первичного тестирования</w:t>
-      </w:r>
-      <w:r>
-        <w:rPr>
-          <w:iCs/>
-          <w:color w:val="auto"/>
-        </w:rPr>
-        <w:t>;</w:t>
-      </w:r>
-    </w:p>
-    <w:p>
-      <w:pPr>
-        <w:numPr>
-          <w:ilvl w:val="0"/>
-          <w:numId w:val="23"/>
-        </w:numPr>
-        <w:rPr>
-          <w:iCs/>
-          <w:color w:val="auto"/>
-        </w:rPr>
-      </w:pPr>
-      <w:r>
-        <w:rPr>
-          <w:iCs/>
-          <w:color w:val="auto"/>
-        </w:rPr>
-        <w:t xml:space="preserve">Проверка отсутствия деградации системы </w:t>
-      </w:r>
-      <w:r>
-        <w:rPr>
-          <w:rFonts w:hint="default"/>
-          <w:color w:val="auto"/>
-          <w:lang w:val="en-US"/>
-        </w:rPr>
-        <w:t>WebTours 1.0</w:t>
-      </w:r>
-      <w:r>
-        <w:rPr>
-          <w:iCs/>
-          <w:color w:val="auto"/>
-        </w:rPr>
-        <w:t xml:space="preserve"> после </w:t>
-      </w:r>
-      <w:r>
-        <w:rPr>
-          <w:iCs/>
-          <w:color w:val="auto"/>
-          <w:lang w:val="ru-RU"/>
-        </w:rPr>
-        <w:t>резкого</w:t>
-      </w:r>
-      <w:r>
-        <w:rPr>
-          <w:rFonts w:hint="default"/>
-          <w:iCs/>
-          <w:color w:val="auto"/>
-          <w:lang w:val="ru-RU"/>
-        </w:rPr>
-        <w:t xml:space="preserve"> подключения большого количества пользователей (110% от пиковой производительности системы)</w:t>
-      </w:r>
-    </w:p>
-    <w:p>
-      <w:pPr>
-        <w:numPr>
-          <w:ilvl w:val="0"/>
-          <w:numId w:val="0"/>
-        </w:numPr>
-        <w:ind w:left="916" w:leftChars="0"/>
-        <w:rPr>
-          <w:iCs/>
-          <w:color w:val="auto"/>
-        </w:rPr>
-      </w:pPr>
-    </w:p>
-    <w:p>
-      <w:pPr>
-        <w:ind w:firstLine="0"/>
-        <w:rPr>
-          <w:rStyle w:val="123"/>
-          <w:i w:val="0"/>
-          <w:color w:val="auto"/>
-        </w:rPr>
-      </w:pPr>
-      <w:r>
-        <w:rPr>
-          <w:rStyle w:val="123"/>
-          <w:i w:val="0"/>
-          <w:color w:val="auto"/>
-        </w:rPr>
-        <w:tab/>
-      </w:r>
-      <w:r>
-        <w:rPr>
-          <w:rStyle w:val="123"/>
-          <w:i w:val="0"/>
-          <w:color w:val="auto"/>
-        </w:rPr>
-        <w:t>Технические цели:</w:t>
-      </w:r>
-    </w:p>
-    <w:tbl>
-      <w:tblPr>
-        <w:tblStyle w:val="12"/>
-        <w:tblW w:w="9229" w:type="dxa"/>
-        <w:tblInd w:w="93" w:type="dxa"/>
-        <w:tblBorders>
-          <w:top w:val="single" w:color="auto" w:sz="4" w:space="0"/>
-          <w:left w:val="single" w:color="auto" w:sz="4" w:space="0"/>
-          <w:bottom w:val="single" w:color="auto" w:sz="4" w:space="0"/>
-          <w:right w:val="single" w:color="auto" w:sz="4" w:space="0"/>
-          <w:insideH w:val="single" w:color="auto" w:sz="4" w:space="0"/>
-          <w:insideV w:val="single" w:color="auto" w:sz="4" w:space="0"/>
-        </w:tblBorders>
-        <w:tblLayout w:type="autofit"/>
-        <w:tblCellMar>
-          <w:top w:w="0" w:type="dxa"/>
-          <w:left w:w="0" w:type="dxa"/>
-          <w:bottom w:w="0" w:type="dxa"/>
-          <w:right w:w="0" w:type="dxa"/>
-        </w:tblCellMar>
-      </w:tblPr>
-      <w:tblGrid>
-        <w:gridCol w:w="9229"/>
-      </w:tblGrid>
-      <w:tr>
-        <w:tblPrEx>
-          <w:tblBorders>
-            <w:top w:val="single" w:color="auto" w:sz="4" w:space="0"/>
-            <w:left w:val="single" w:color="auto" w:sz="4" w:space="0"/>
-            <w:bottom w:val="single" w:color="auto" w:sz="4" w:space="0"/>
-            <w:right w:val="single" w:color="auto" w:sz="4" w:space="0"/>
-            <w:insideH w:val="single" w:color="auto" w:sz="4" w:space="0"/>
-            <w:insideV w:val="single" w:color="auto" w:sz="4" w:space="0"/>
-          </w:tblBorders>
-          <w:tblCellMar>
-            <w:top w:w="0" w:type="dxa"/>
-            <w:left w:w="0" w:type="dxa"/>
-            <w:bottom w:w="0" w:type="dxa"/>
-            <w:right w:w="0" w:type="dxa"/>
-          </w:tblCellMar>
-        </w:tblPrEx>
-        <w:trPr>
-          <w:trHeight w:val="300" w:hRule="atLeast"/>
-        </w:trPr>
-        <w:tc>
-          <w:tcPr>
-            <w:tcW w:w="9229" w:type="dxa"/>
-            <w:shd w:val="clear" w:color="auto" w:fill="D9D9D9"/>
-            <w:noWrap/>
-            <w:tcMar>
-              <w:top w:w="0" w:type="dxa"/>
-              <w:left w:w="108" w:type="dxa"/>
-              <w:bottom w:w="0" w:type="dxa"/>
-              <w:right w:w="108" w:type="dxa"/>
-            </w:tcMar>
-          </w:tcPr>
-          <w:p>
-            <w:pPr>
-              <w:keepNext/>
-              <w:spacing w:line="240" w:lineRule="auto"/>
-              <w:ind w:firstLine="0"/>
-              <w:jc w:val="center"/>
-              <w:rPr>
-                <w:b/>
-                <w:color w:val="auto"/>
-              </w:rPr>
-            </w:pPr>
-            <w:r>
-              <w:rPr>
-                <w:b/>
-                <w:color w:val="auto"/>
-              </w:rPr>
-              <w:t>Цель</w:t>
-            </w:r>
-          </w:p>
-        </w:tc>
-      </w:tr>
-      <w:tr>
-        <w:tblPrEx>
-          <w:tblBorders>
-            <w:top w:val="single" w:color="auto" w:sz="4" w:space="0"/>
-            <w:left w:val="single" w:color="auto" w:sz="4" w:space="0"/>
-            <w:bottom w:val="single" w:color="auto" w:sz="4" w:space="0"/>
-            <w:right w:val="single" w:color="auto" w:sz="4" w:space="0"/>
-            <w:insideH w:val="single" w:color="auto" w:sz="4" w:space="0"/>
-            <w:insideV w:val="single" w:color="auto" w:sz="4" w:space="0"/>
-          </w:tblBorders>
-          <w:tblCellMar>
-            <w:top w:w="0" w:type="dxa"/>
-            <w:left w:w="0" w:type="dxa"/>
-            <w:bottom w:w="0" w:type="dxa"/>
-            <w:right w:w="0" w:type="dxa"/>
-          </w:tblCellMar>
-        </w:tblPrEx>
-        <w:trPr>
-          <w:trHeight w:val="651" w:hRule="atLeast"/>
-        </w:trPr>
-        <w:tc>
-          <w:tcPr>
-            <w:tcW w:w="9229" w:type="dxa"/>
-            <w:tcMar>
-              <w:top w:w="0" w:type="dxa"/>
-              <w:left w:w="108" w:type="dxa"/>
-              <w:bottom w:w="0" w:type="dxa"/>
-              <w:right w:w="108" w:type="dxa"/>
-            </w:tcMar>
-          </w:tcPr>
-          <w:p>
-            <w:pPr>
               <w:ind w:left="349"/>
               <w:rPr>
                 <w:iCs/>
@@ -5295,23 +5307,23 @@
         </w:tabs>
         <w:ind w:left="718"/>
       </w:pPr>
-      <w:bookmarkStart w:id="26" w:name="_Toc286063561"/>
+      <w:bookmarkStart w:id="26" w:name="_Toc286064821"/>
       <w:bookmarkEnd w:id="26"/>
-      <w:bookmarkStart w:id="27" w:name="_Toc286065850"/>
+      <w:bookmarkStart w:id="27" w:name="_Toc286063563"/>
       <w:bookmarkEnd w:id="27"/>
-      <w:bookmarkStart w:id="28" w:name="_Toc286064821"/>
+      <w:bookmarkStart w:id="28" w:name="_Toc286064819"/>
       <w:bookmarkEnd w:id="28"/>
-      <w:bookmarkStart w:id="29" w:name="_Toc286063563"/>
+      <w:bookmarkStart w:id="29" w:name="_Toc286063561"/>
       <w:bookmarkEnd w:id="29"/>
-      <w:bookmarkStart w:id="30" w:name="_Toc286064819"/>
+      <w:bookmarkStart w:id="30" w:name="_Toc286065850"/>
       <w:bookmarkEnd w:id="30"/>
       <w:bookmarkStart w:id="31" w:name="_Toc286065852"/>
       <w:bookmarkEnd w:id="31"/>
       <w:bookmarkStart w:id="32" w:name="_Toc112100424"/>
-      <w:bookmarkStart w:id="33" w:name="_Toc286762428"/>
-      <w:bookmarkStart w:id="34" w:name="_Toc5471263"/>
-      <w:bookmarkStart w:id="35" w:name="_Toc473198389"/>
-      <w:bookmarkStart w:id="36" w:name="_Toc456085720"/>
+      <w:bookmarkStart w:id="33" w:name="_Toc5471263"/>
+      <w:bookmarkStart w:id="34" w:name="_Toc473198389"/>
+      <w:bookmarkStart w:id="35" w:name="_Toc456085720"/>
+      <w:bookmarkStart w:id="36" w:name="_Toc286762428"/>
       <w:r>
         <w:t>Общие сведения</w:t>
       </w:r>
@@ -5502,6 +5514,7 @@
       <w:pPr>
         <w:pStyle w:val="41"/>
         <w:numPr>
+          <w:ilvl w:val="0"/>
           <w:numId w:val="0"/>
         </w:numPr>
         <w:bidi w:val="0"/>
@@ -5565,6 +5578,7 @@
       <w:pPr>
         <w:pStyle w:val="41"/>
         <w:numPr>
+          <w:ilvl w:val="0"/>
           <w:numId w:val="0"/>
         </w:numPr>
         <w:bidi w:val="0"/>
@@ -5580,6 +5594,7 @@
       <w:pPr>
         <w:pStyle w:val="41"/>
         <w:numPr>
+          <w:ilvl w:val="0"/>
           <w:numId w:val="0"/>
         </w:numPr>
         <w:bidi w:val="0"/>
@@ -5819,7 +5834,7 @@
                 <w:color w:val="4472C4"/>
                 <w:lang w:val="en-US"/>
               </w:rPr>
-              <w:t>Win10x64 Home 21H2</w:t>
+              <w:t>Win10x64 Pro 21H2</w:t>
             </w:r>
           </w:p>
         </w:tc>
@@ -6201,9 +6216,9 @@
       <w:pPr>
         <w:pStyle w:val="2"/>
       </w:pPr>
-      <w:bookmarkStart w:id="43" w:name="_Toc5471265"/>
-      <w:bookmarkStart w:id="44" w:name="_Toc112100427"/>
-      <w:bookmarkStart w:id="45" w:name="_Ref15560046"/>
+      <w:bookmarkStart w:id="43" w:name="_Ref15560046"/>
+      <w:bookmarkStart w:id="44" w:name="_Toc5471265"/>
+      <w:bookmarkStart w:id="45" w:name="_Toc112100427"/>
       <w:r>
         <w:t>Стратегия тестирования</w:t>
       </w:r>
@@ -6216,62 +6231,62 @@
         <w:ind w:left="349" w:firstLine="0"/>
         <w:rPr>
           <w:rStyle w:val="123"/>
-          <w:color w:val="4472C4"/>
+          <w:color w:val="D0CECE" w:themeColor="background2" w:themeShade="E6"/>
         </w:rPr>
       </w:pPr>
       <w:r>
         <w:rPr>
           <w:rStyle w:val="123"/>
-          <w:color w:val="00B050"/>
+          <w:color w:val="D0CECE" w:themeColor="background2" w:themeShade="E6"/>
         </w:rPr>
         <w:t xml:space="preserve">Определяет набор тестов и детализируется информацией о способе их проведения пример детализации для каждого теста приведен ниже в разделе </w:t>
       </w:r>
       <w:r>
         <w:rPr>
           <w:rStyle w:val="123"/>
-          <w:color w:val="00B050"/>
+          <w:color w:val="D0CECE" w:themeColor="background2" w:themeShade="E6"/>
         </w:rPr>
         <w:fldChar w:fldCharType="begin"/>
       </w:r>
       <w:r>
         <w:rPr>
           <w:rStyle w:val="123"/>
-          <w:color w:val="00B050"/>
+          <w:color w:val="D0CECE" w:themeColor="background2" w:themeShade="E6"/>
         </w:rPr>
         <w:instrText xml:space="preserve"> REF _Ref286827663 \r \h </w:instrText>
       </w:r>
       <w:r>
         <w:rPr>
           <w:i/>
-          <w:color w:val="00B050"/>
+          <w:color w:val="D0CECE" w:themeColor="background2" w:themeShade="E6"/>
         </w:rPr>
         <w:instrText xml:space="preserve"> \* MERGEFORMAT </w:instrText>
       </w:r>
       <w:r>
         <w:rPr>
           <w:rStyle w:val="123"/>
-          <w:color w:val="00B050"/>
+          <w:color w:val="D0CECE" w:themeColor="background2" w:themeShade="E6"/>
         </w:rPr>
         <w:fldChar w:fldCharType="separate"/>
       </w:r>
       <w:r>
         <w:rPr>
           <w:rStyle w:val="123"/>
-          <w:color w:val="00B050"/>
+          <w:color w:val="D0CECE" w:themeColor="background2" w:themeShade="E6"/>
         </w:rPr>
         <w:t>6.1</w:t>
       </w:r>
       <w:r>
         <w:rPr>
           <w:rStyle w:val="123"/>
-          <w:color w:val="00B050"/>
+          <w:color w:val="D0CECE" w:themeColor="background2" w:themeShade="E6"/>
         </w:rPr>
         <w:fldChar w:fldCharType="end"/>
       </w:r>
       <w:r>
         <w:rPr>
           <w:rStyle w:val="123"/>
-          <w:color w:val="4472C4"/>
+          <w:color w:val="D0CECE" w:themeColor="background2" w:themeShade="E6"/>
         </w:rPr>
         <w:t>.</w:t>
       </w:r>
@@ -6283,8 +6298,8 @@
       </w:pPr>
       <w:bookmarkStart w:id="46" w:name="_Виды_нагрузочного_тестирования"/>
       <w:bookmarkEnd w:id="46"/>
-      <w:bookmarkStart w:id="47" w:name="_Ref286827663"/>
-      <w:bookmarkStart w:id="48" w:name="_Toc5471266"/>
+      <w:bookmarkStart w:id="47" w:name="_Toc5471266"/>
+      <w:bookmarkStart w:id="48" w:name="_Ref286827663"/>
       <w:bookmarkStart w:id="49" w:name="_Toc112100428"/>
       <w:r>
         <w:t>Виды нагрузочного тестирования</w:t>
@@ -6298,13 +6313,13 @@
         <w:ind w:left="349" w:firstLine="0"/>
         <w:rPr>
           <w:rStyle w:val="123"/>
-          <w:color w:val="00B050"/>
+          <w:color w:val="D0CECE" w:themeColor="background2" w:themeShade="E6"/>
         </w:rPr>
       </w:pPr>
       <w:r>
         <w:rPr>
           <w:rStyle w:val="123"/>
-          <w:color w:val="00B050"/>
+          <w:color w:val="D0CECE" w:themeColor="background2" w:themeShade="E6"/>
         </w:rPr>
         <w:t>В подразделах указывается описание проводимых испытаний для каждой цели тестирования, например:</w:t>
       </w:r>
@@ -6319,9 +6334,9 @@
           <w:color w:val="auto"/>
         </w:rPr>
       </w:pPr>
-      <w:bookmarkStart w:id="50" w:name="_Ref522781221"/>
-      <w:bookmarkStart w:id="51" w:name="_Toc112100429"/>
-      <w:bookmarkStart w:id="52" w:name="_Toc5471267"/>
+      <w:bookmarkStart w:id="50" w:name="_Toc5471267"/>
+      <w:bookmarkStart w:id="51" w:name="_Ref522781221"/>
+      <w:bookmarkStart w:id="52" w:name="_Toc112100429"/>
       <w:r>
         <w:rPr>
           <w:rStyle w:val="123"/>
@@ -6371,8 +6386,6 @@
         </w:rPr>
         <w:t>пошаговое увеличение нагрузки до предельной;</w:t>
       </w:r>
-      <w:bookmarkStart w:id="169" w:name="_GoBack"/>
-      <w:bookmarkEnd w:id="169"/>
     </w:p>
     <w:p>
       <w:pPr>
@@ -6796,71 +6809,71 @@
       <w:pPr>
         <w:pStyle w:val="2"/>
       </w:pPr>
-      <w:bookmarkStart w:id="57" w:name="_Toc286064830"/>
+      <w:bookmarkStart w:id="57" w:name="_Toc286065880"/>
       <w:bookmarkEnd w:id="57"/>
-      <w:bookmarkStart w:id="58" w:name="_Toc286065876"/>
+      <w:bookmarkStart w:id="58" w:name="_Toc286064854"/>
       <w:bookmarkEnd w:id="58"/>
-      <w:bookmarkStart w:id="59" w:name="_Toc286065870"/>
+      <w:bookmarkStart w:id="59" w:name="_Toc286065876"/>
       <w:bookmarkEnd w:id="59"/>
-      <w:bookmarkStart w:id="60" w:name="_Toc286064844"/>
+      <w:bookmarkStart w:id="60" w:name="_Toc286065870"/>
       <w:bookmarkEnd w:id="60"/>
-      <w:bookmarkStart w:id="61" w:name="_Toc286064849"/>
+      <w:bookmarkStart w:id="61" w:name="_Toc286064852"/>
       <w:bookmarkEnd w:id="61"/>
-      <w:bookmarkStart w:id="62" w:name="_Toc286064852"/>
+      <w:bookmarkStart w:id="62" w:name="_Toc286065862"/>
       <w:bookmarkEnd w:id="62"/>
-      <w:bookmarkStart w:id="63" w:name="_Toc286065880"/>
+      <w:bookmarkStart w:id="63" w:name="_Toc286064851"/>
       <w:bookmarkEnd w:id="63"/>
-      <w:bookmarkStart w:id="64" w:name="_Toc286065862"/>
+      <w:bookmarkStart w:id="64" w:name="_Toc286065884"/>
       <w:bookmarkEnd w:id="64"/>
-      <w:bookmarkStart w:id="65" w:name="_Toc286064851"/>
+      <w:bookmarkStart w:id="65" w:name="_Toc286064853"/>
       <w:bookmarkEnd w:id="65"/>
-      <w:bookmarkStart w:id="66" w:name="_Toc286065884"/>
+      <w:bookmarkStart w:id="66" w:name="_Toc286064847"/>
       <w:bookmarkEnd w:id="66"/>
-      <w:bookmarkStart w:id="67" w:name="_Toc286064853"/>
+      <w:bookmarkStart w:id="67" w:name="_Toc286064849"/>
       <w:bookmarkEnd w:id="67"/>
-      <w:bookmarkStart w:id="68" w:name="_Toc286064854"/>
+      <w:bookmarkStart w:id="68" w:name="_Toc286064830"/>
       <w:bookmarkEnd w:id="68"/>
-      <w:bookmarkStart w:id="69" w:name="_Toc286064847"/>
+      <w:bookmarkStart w:id="69" w:name="_Toc286065886"/>
       <w:bookmarkEnd w:id="69"/>
-      <w:bookmarkStart w:id="70" w:name="_Toc286065886"/>
+      <w:bookmarkStart w:id="70" w:name="_Toc286064832"/>
       <w:bookmarkEnd w:id="70"/>
-      <w:bookmarkStart w:id="71" w:name="_Toc286064832"/>
+      <w:bookmarkStart w:id="71" w:name="_Toc286065864"/>
       <w:bookmarkEnd w:id="71"/>
-      <w:bookmarkStart w:id="72" w:name="_Toc286065864"/>
+      <w:bookmarkStart w:id="72" w:name="_Toc286064844"/>
       <w:bookmarkEnd w:id="72"/>
       <w:bookmarkStart w:id="73" w:name="_Toc286065888"/>
       <w:bookmarkEnd w:id="73"/>
       <w:bookmarkStart w:id="74" w:name="_Toc286065868"/>
       <w:bookmarkEnd w:id="74"/>
-      <w:bookmarkStart w:id="75" w:name="_Toc286065869"/>
+      <w:bookmarkStart w:id="75" w:name="_Toc286064848"/>
       <w:bookmarkEnd w:id="75"/>
-      <w:bookmarkStart w:id="76" w:name="_Toc286064848"/>
+      <w:bookmarkStart w:id="76" w:name="_Toc286065879"/>
       <w:bookmarkEnd w:id="76"/>
-      <w:bookmarkStart w:id="77" w:name="_Toc286064831"/>
+      <w:bookmarkStart w:id="77" w:name="_Toc286064840"/>
       <w:bookmarkEnd w:id="77"/>
       <w:bookmarkStart w:id="78" w:name="_Toc286065881"/>
       <w:bookmarkEnd w:id="78"/>
-      <w:bookmarkStart w:id="79" w:name="_Toc286064856"/>
+      <w:bookmarkStart w:id="79" w:name="_Специализируемое_программное_средст"/>
       <w:bookmarkEnd w:id="79"/>
-      <w:bookmarkStart w:id="80" w:name="_Toc286065879"/>
+      <w:bookmarkStart w:id="80" w:name="_Toc286065863"/>
       <w:bookmarkEnd w:id="80"/>
-      <w:bookmarkStart w:id="81" w:name="_Специализируемое_программное_средст"/>
+      <w:bookmarkStart w:id="81" w:name="_модель_нагрузки"/>
       <w:bookmarkEnd w:id="81"/>
-      <w:bookmarkStart w:id="82" w:name="_модель_нагрузки"/>
+      <w:bookmarkStart w:id="82" w:name="_Toc286065883"/>
       <w:bookmarkEnd w:id="82"/>
-      <w:bookmarkStart w:id="83" w:name="_Toc286064840"/>
+      <w:bookmarkStart w:id="83" w:name="_Toc286064836"/>
       <w:bookmarkEnd w:id="83"/>
-      <w:bookmarkStart w:id="84" w:name="_Toc286065883"/>
+      <w:bookmarkStart w:id="84" w:name="_Toc286064831"/>
       <w:bookmarkEnd w:id="84"/>
-      <w:bookmarkStart w:id="85" w:name="_Toc286065863"/>
+      <w:bookmarkStart w:id="85" w:name="_Toc286065869"/>
       <w:bookmarkEnd w:id="85"/>
-      <w:bookmarkStart w:id="86" w:name="_Toc286064836"/>
+      <w:bookmarkStart w:id="86" w:name="_Toc286065887"/>
       <w:bookmarkEnd w:id="86"/>
-      <w:bookmarkStart w:id="87" w:name="_Toc286065885"/>
+      <w:bookmarkStart w:id="87" w:name="_Toc286064855"/>
       <w:bookmarkEnd w:id="87"/>
-      <w:bookmarkStart w:id="88" w:name="_Toc286064855"/>
+      <w:bookmarkStart w:id="88" w:name="_Toc286064856"/>
       <w:bookmarkEnd w:id="88"/>
-      <w:bookmarkStart w:id="89" w:name="_Toc286065887"/>
+      <w:bookmarkStart w:id="89" w:name="_Toc286065885"/>
       <w:bookmarkEnd w:id="89"/>
       <w:bookmarkStart w:id="90" w:name="_Toc286064837"/>
       <w:bookmarkEnd w:id="90"/>
@@ -6900,13 +6913,13 @@
         <w:ind w:left="349" w:firstLine="0"/>
         <w:rPr>
           <w:rStyle w:val="123"/>
-          <w:color w:val="00B050"/>
+          <w:color w:val="D0CECE" w:themeColor="background2" w:themeShade="E6"/>
         </w:rPr>
       </w:pPr>
       <w:r>
         <w:rPr>
           <w:rStyle w:val="123"/>
-          <w:color w:val="00B050"/>
+          <w:color w:val="D0CECE" w:themeColor="background2" w:themeShade="E6"/>
         </w:rPr>
         <w:t>Указывается краткое описание инструмента используемого для моделирования нагрузки</w:t>
       </w:r>
@@ -6918,14 +6931,28 @@
         <w:adjustRightInd w:val="0"/>
         <w:ind w:firstLine="708"/>
         <w:rPr>
-          <w:color w:val="0000FF"/>
-        </w:rPr>
-      </w:pPr>
-      <w:r>
-        <w:rPr>
-          <w:color w:val="0000FF"/>
-        </w:rPr>
-        <w:t>СНТ разрабатываются с использованием ПО НР LoadRunner 11, предназначенного для создания тестов и проведения тестирования.</w:t>
+          <w:color w:val="auto"/>
+        </w:rPr>
+      </w:pPr>
+      <w:r>
+        <w:rPr>
+          <w:color w:val="auto"/>
+        </w:rPr>
+        <w:t xml:space="preserve">СНТ разрабатываются с использованием ПО НР LoadRunner </w:t>
+      </w:r>
+      <w:r>
+        <w:rPr>
+          <w:rFonts w:hint="default"/>
+          <w:color w:val="auto"/>
+          <w:lang w:val="en-US"/>
+        </w:rPr>
+        <w:t>2</w:t>
+      </w:r>
+      <w:r>
+        <w:rPr>
+          <w:color w:val="auto"/>
+        </w:rPr>
+        <w:t>1, предназначенного для создания тестов и проведения тестирования.</w:t>
       </w:r>
     </w:p>
     <w:p>
@@ -6935,12 +6962,12 @@
         <w:adjustRightInd w:val="0"/>
         <w:ind w:firstLine="708"/>
         <w:rPr>
-          <w:color w:val="0000FF"/>
-        </w:rPr>
-      </w:pPr>
-      <w:r>
-        <w:rPr>
-          <w:color w:val="0000FF"/>
+          <w:color w:val="auto"/>
+        </w:rPr>
+      </w:pPr>
+      <w:r>
+        <w:rPr>
+          <w:color w:val="auto"/>
         </w:rPr>
         <w:t xml:space="preserve">Моделирование нагрузки производится  с использованием средств НТ, путем эмуляции, действий определенного количества пользователей. В процессе тестирования каждый виртуальный пользователь (программный процесс, эмулирующий действия физического пользователя ИС)  циклически производит выполнение пользовательского сценария. </w:t>
       </w:r>
@@ -6952,25 +6979,25 @@
         <w:adjustRightInd w:val="0"/>
         <w:ind w:firstLine="708"/>
         <w:rPr>
-          <w:color w:val="0000FF"/>
-        </w:rPr>
-      </w:pPr>
-      <w:r>
-        <w:rPr>
-          <w:color w:val="0000FF"/>
+          <w:color w:val="auto"/>
+        </w:rPr>
+      </w:pPr>
+      <w:r>
+        <w:rPr>
+          <w:color w:val="auto"/>
         </w:rPr>
         <w:t xml:space="preserve">Величина задержки и количество виртуальных пользователей, выполняющих различные сценарии, расчитываются с использованием </w:t>
       </w:r>
       <w:r>
         <w:rPr>
-          <w:color w:val="0000FF"/>
+          <w:color w:val="auto"/>
           <w:lang w:val="en-US"/>
         </w:rPr>
         <w:t>Excel</w:t>
       </w:r>
       <w:r>
         <w:rPr>
-          <w:color w:val="0000FF"/>
+          <w:color w:val="auto"/>
         </w:rPr>
         <w:t xml:space="preserve"> шаблона на этапе подготовки стенда и средств НТ после написания скриптов и определения  времени их работы в ИС, не испытывающей нагрузку.</w:t>
       </w:r>
@@ -6984,10 +7011,10 @@
         <w:spacing w:before="480" w:after="360" w:line="240" w:lineRule="atLeast"/>
         <w:ind w:left="1304" w:hanging="584"/>
       </w:pPr>
-      <w:bookmarkStart w:id="97" w:name="_Toc112100434"/>
-      <w:bookmarkStart w:id="98" w:name="_Ref15558585"/>
-      <w:bookmarkStart w:id="99" w:name="_Toc5471274"/>
-      <w:bookmarkStart w:id="100" w:name="_Ref15558578"/>
+      <w:bookmarkStart w:id="97" w:name="_Ref15558585"/>
+      <w:bookmarkStart w:id="98" w:name="_Ref15558578"/>
+      <w:bookmarkStart w:id="99" w:name="_Toc112100434"/>
+      <w:bookmarkStart w:id="100" w:name="_Toc5471274"/>
       <w:r>
         <w:t>Профили нагрузки</w:t>
       </w:r>
@@ -7045,8 +7072,8 @@
           <w:i w:val="0"/>
         </w:rPr>
       </w:pPr>
-      <w:bookmarkStart w:id="101" w:name="_Toc112100435"/>
-      <w:bookmarkStart w:id="102" w:name="_Toc5471275"/>
+      <w:bookmarkStart w:id="101" w:name="_Toc5471275"/>
+      <w:bookmarkStart w:id="102" w:name="_Toc112100435"/>
       <w:r>
         <w:rPr>
           <w:rStyle w:val="123"/>
@@ -7706,8 +7733,8 @@
         <w:spacing w:before="480" w:after="360" w:line="240" w:lineRule="atLeast"/>
         <w:ind w:left="1304" w:hanging="584"/>
       </w:pPr>
-      <w:bookmarkStart w:id="103" w:name="_Toc112100436"/>
-      <w:bookmarkStart w:id="104" w:name="_Toc5471276"/>
+      <w:bookmarkStart w:id="103" w:name="_Toc5471276"/>
+      <w:bookmarkStart w:id="104" w:name="_Toc112100436"/>
       <w:r>
         <w:t>Сценарии использования</w:t>
       </w:r>
@@ -7730,7 +7757,7 @@
       <w:r>
         <w:rPr>
           <w:i/>
-          <w:color w:val="00B050"/>
+          <w:color w:val="D0CECE" w:themeColor="background2" w:themeShade="E6"/>
         </w:rPr>
         <w:t>(указывается источник: статистика, эксперты [пользователи, администраторы, аналитики] опрашивались и как происходил опрос)</w:t>
       </w:r>
@@ -7747,12 +7774,13 @@
     <w:p>
       <w:pPr>
         <w:rPr>
-          <w:color w:val="0000FF"/>
-        </w:rPr>
-      </w:pPr>
-      <w:r>
-        <w:rPr>
-          <w:color w:val="0000FF"/>
+          <w:color w:val="D0CECE" w:themeColor="background2" w:themeShade="E6"/>
+        </w:rPr>
+      </w:pPr>
+      <w:bookmarkStart w:id="169" w:name="_GoBack"/>
+      <w:r>
+        <w:rPr>
+          <w:color w:val="D0CECE" w:themeColor="background2" w:themeShade="E6"/>
         </w:rPr>
         <w:t>Приводится список бизнес сценариев использования:</w:t>
       </w:r>
@@ -7764,12 +7792,12 @@
           <w:numId w:val="31"/>
         </w:numPr>
         <w:rPr>
-          <w:color w:val="0000FF"/>
-        </w:rPr>
-      </w:pPr>
-      <w:r>
-        <w:rPr>
-          <w:color w:val="0000FF"/>
+          <w:color w:val="D0CECE" w:themeColor="background2" w:themeShade="E6"/>
+        </w:rPr>
+      </w:pPr>
+      <w:r>
+        <w:rPr>
+          <w:color w:val="D0CECE" w:themeColor="background2" w:themeShade="E6"/>
         </w:rPr>
         <w:t>Сценарий 1</w:t>
       </w:r>
@@ -7781,12 +7809,12 @@
           <w:numId w:val="31"/>
         </w:numPr>
         <w:rPr>
-          <w:color w:val="0000FF"/>
-        </w:rPr>
-      </w:pPr>
-      <w:r>
-        <w:rPr>
-          <w:color w:val="0000FF"/>
+          <w:color w:val="D0CECE" w:themeColor="background2" w:themeShade="E6"/>
+        </w:rPr>
+      </w:pPr>
+      <w:r>
+        <w:rPr>
+          <w:color w:val="D0CECE" w:themeColor="background2" w:themeShade="E6"/>
         </w:rPr>
         <w:t>Операция 1</w:t>
       </w:r>
@@ -7798,12 +7826,12 @@
           <w:numId w:val="31"/>
         </w:numPr>
         <w:rPr>
-          <w:color w:val="0000FF"/>
-        </w:rPr>
-      </w:pPr>
-      <w:r>
-        <w:rPr>
-          <w:color w:val="0000FF"/>
+          <w:color w:val="D0CECE" w:themeColor="background2" w:themeShade="E6"/>
+        </w:rPr>
+      </w:pPr>
+      <w:r>
+        <w:rPr>
+          <w:color w:val="D0CECE" w:themeColor="background2" w:themeShade="E6"/>
         </w:rPr>
         <w:t>Операция 3</w:t>
       </w:r>
@@ -7815,12 +7843,12 @@
           <w:numId w:val="31"/>
         </w:numPr>
         <w:rPr>
-          <w:color w:val="0000FF"/>
-        </w:rPr>
-      </w:pPr>
-      <w:r>
-        <w:rPr>
-          <w:color w:val="0000FF"/>
+          <w:color w:val="D0CECE" w:themeColor="background2" w:themeShade="E6"/>
+        </w:rPr>
+      </w:pPr>
+      <w:r>
+        <w:rPr>
+          <w:color w:val="D0CECE" w:themeColor="background2" w:themeShade="E6"/>
         </w:rPr>
         <w:t>Операция 4</w:t>
       </w:r>
@@ -7832,12 +7860,12 @@
           <w:numId w:val="31"/>
         </w:numPr>
         <w:rPr>
-          <w:color w:val="0000FF"/>
-        </w:rPr>
-      </w:pPr>
-      <w:r>
-        <w:rPr>
-          <w:color w:val="0000FF"/>
+          <w:color w:val="D0CECE" w:themeColor="background2" w:themeShade="E6"/>
+        </w:rPr>
+      </w:pPr>
+      <w:r>
+        <w:rPr>
+          <w:color w:val="D0CECE" w:themeColor="background2" w:themeShade="E6"/>
         </w:rPr>
         <w:t>…</w:t>
       </w:r>
@@ -7849,12 +7877,12 @@
           <w:numId w:val="31"/>
         </w:numPr>
         <w:rPr>
-          <w:color w:val="0000FF"/>
-        </w:rPr>
-      </w:pPr>
-      <w:r>
-        <w:rPr>
-          <w:color w:val="0000FF"/>
+          <w:color w:val="D0CECE" w:themeColor="background2" w:themeShade="E6"/>
+        </w:rPr>
+      </w:pPr>
+      <w:r>
+        <w:rPr>
+          <w:color w:val="D0CECE" w:themeColor="background2" w:themeShade="E6"/>
         </w:rPr>
         <w:t>Сценарий 2</w:t>
       </w:r>
@@ -7866,12 +7894,12 @@
           <w:numId w:val="31"/>
         </w:numPr>
         <w:rPr>
-          <w:color w:val="0000FF"/>
-        </w:rPr>
-      </w:pPr>
-      <w:r>
-        <w:rPr>
-          <w:color w:val="0000FF"/>
+          <w:color w:val="D0CECE" w:themeColor="background2" w:themeShade="E6"/>
+        </w:rPr>
+      </w:pPr>
+      <w:r>
+        <w:rPr>
+          <w:color w:val="D0CECE" w:themeColor="background2" w:themeShade="E6"/>
         </w:rPr>
         <w:t>Операция 2</w:t>
       </w:r>
@@ -7883,12 +7911,12 @@
           <w:numId w:val="31"/>
         </w:numPr>
         <w:rPr>
-          <w:color w:val="0000FF"/>
-        </w:rPr>
-      </w:pPr>
-      <w:r>
-        <w:rPr>
-          <w:color w:val="0000FF"/>
+          <w:color w:val="D0CECE" w:themeColor="background2" w:themeShade="E6"/>
+        </w:rPr>
+      </w:pPr>
+      <w:r>
+        <w:rPr>
+          <w:color w:val="D0CECE" w:themeColor="background2" w:themeShade="E6"/>
         </w:rPr>
         <w:t>Операция 1</w:t>
       </w:r>
@@ -7900,12 +7928,12 @@
           <w:numId w:val="31"/>
         </w:numPr>
         <w:rPr>
-          <w:color w:val="0000FF"/>
-        </w:rPr>
-      </w:pPr>
-      <w:r>
-        <w:rPr>
-          <w:color w:val="0000FF"/>
+          <w:color w:val="D0CECE" w:themeColor="background2" w:themeShade="E6"/>
+        </w:rPr>
+      </w:pPr>
+      <w:r>
+        <w:rPr>
+          <w:color w:val="D0CECE" w:themeColor="background2" w:themeShade="E6"/>
         </w:rPr>
         <w:t>Операция 2</w:t>
       </w:r>
@@ -7917,12 +7945,12 @@
           <w:numId w:val="31"/>
         </w:numPr>
         <w:rPr>
-          <w:color w:val="0000FF"/>
-        </w:rPr>
-      </w:pPr>
-      <w:r>
-        <w:rPr>
-          <w:color w:val="0000FF"/>
+          <w:color w:val="D0CECE" w:themeColor="background2" w:themeShade="E6"/>
+        </w:rPr>
+      </w:pPr>
+      <w:r>
+        <w:rPr>
+          <w:color w:val="D0CECE" w:themeColor="background2" w:themeShade="E6"/>
         </w:rPr>
         <w:t>Операция 2</w:t>
       </w:r>
@@ -7934,12 +7962,12 @@
           <w:numId w:val="31"/>
         </w:numPr>
         <w:rPr>
-          <w:color w:val="0000FF"/>
-        </w:rPr>
-      </w:pPr>
-      <w:r>
-        <w:rPr>
-          <w:color w:val="0000FF"/>
+          <w:color w:val="D0CECE" w:themeColor="background2" w:themeShade="E6"/>
+        </w:rPr>
+      </w:pPr>
+      <w:r>
+        <w:rPr>
+          <w:color w:val="D0CECE" w:themeColor="background2" w:themeShade="E6"/>
         </w:rPr>
         <w:t>…</w:t>
       </w:r>
@@ -7952,13 +7980,13 @@
         </w:numPr>
         <w:rPr>
           <w:i/>
-          <w:color w:val="0000FF"/>
+          <w:color w:val="D0CECE" w:themeColor="background2" w:themeShade="E6"/>
         </w:rPr>
       </w:pPr>
       <w:r>
         <w:rPr>
           <w:i/>
-          <w:color w:val="0000FF"/>
+          <w:color w:val="D0CECE" w:themeColor="background2" w:themeShade="E6"/>
         </w:rPr>
         <w:t>…</w:t>
       </w:r>
@@ -7968,63 +7996,64 @@
         <w:ind w:firstLine="0"/>
         <w:rPr>
           <w:i/>
-          <w:color w:val="00B050"/>
+          <w:color w:val="D0CECE" w:themeColor="background2" w:themeShade="E6"/>
         </w:rPr>
       </w:pPr>
       <w:r>
         <w:rPr>
           <w:i/>
-          <w:color w:val="00B050"/>
+          <w:color w:val="D0CECE" w:themeColor="background2" w:themeShade="E6"/>
         </w:rPr>
         <w:t>В этом же разделе приводятся значения интенсивностей вызова сценариев для моделирования каждого профиля нагрузки. Расчет интенсивностей вызова сценариев производится в соответствии с шаблоном.</w:t>
       </w:r>
     </w:p>
+    <w:bookmarkEnd w:id="169"/>
     <w:p>
       <w:pPr>
         <w:pStyle w:val="2"/>
       </w:pPr>
       <w:bookmarkStart w:id="105" w:name="_Toc286833670"/>
       <w:bookmarkEnd w:id="105"/>
-      <w:bookmarkStart w:id="106" w:name="_Toc286681658"/>
+      <w:bookmarkStart w:id="106" w:name="_Toc151892001"/>
       <w:bookmarkEnd w:id="106"/>
-      <w:bookmarkStart w:id="107" w:name="_Toc151892001"/>
+      <w:bookmarkStart w:id="107" w:name="_Toc151891752"/>
       <w:bookmarkEnd w:id="107"/>
-      <w:bookmarkStart w:id="108" w:name="_Toc151899093"/>
+      <w:bookmarkStart w:id="108" w:name="_Toc286833651"/>
       <w:bookmarkEnd w:id="108"/>
-      <w:bookmarkStart w:id="109" w:name="_Toc286681659"/>
+      <w:bookmarkStart w:id="109" w:name="_Описание_стратегии_тестирования"/>
       <w:bookmarkEnd w:id="109"/>
-      <w:bookmarkStart w:id="110" w:name="_Toc151949860"/>
+      <w:bookmarkStart w:id="110" w:name="_описание_критериев_успешности_теста"/>
       <w:bookmarkEnd w:id="110"/>
-      <w:bookmarkStart w:id="111" w:name="_Toc286681650"/>
+      <w:bookmarkStart w:id="111" w:name="_Toc151949860"/>
       <w:bookmarkEnd w:id="111"/>
-      <w:bookmarkStart w:id="112" w:name="_Toc151891752"/>
+      <w:bookmarkStart w:id="112" w:name="_Toc286681658"/>
       <w:bookmarkEnd w:id="112"/>
-      <w:bookmarkStart w:id="113" w:name="_Toc286833649"/>
+      <w:bookmarkStart w:id="113" w:name="_Toc151899093"/>
       <w:bookmarkEnd w:id="113"/>
-      <w:bookmarkStart w:id="114" w:name="_Toc286681646"/>
+      <w:bookmarkStart w:id="114" w:name="_Toc286681633"/>
       <w:bookmarkEnd w:id="114"/>
-      <w:bookmarkStart w:id="115" w:name="_Toc286833664"/>
+      <w:bookmarkStart w:id="115" w:name="_Toc151970897"/>
       <w:bookmarkEnd w:id="115"/>
-      <w:bookmarkStart w:id="116" w:name="_Toc286681652"/>
+      <w:bookmarkStart w:id="116" w:name="_Toc286681631"/>
       <w:bookmarkEnd w:id="116"/>
-      <w:bookmarkStart w:id="117" w:name="_Toc286681657"/>
+      <w:bookmarkStart w:id="117" w:name="_Toc286833664"/>
       <w:bookmarkEnd w:id="117"/>
-      <w:bookmarkStart w:id="118" w:name="_Toc151970897"/>
+      <w:bookmarkStart w:id="118" w:name="_Toc286681652"/>
       <w:bookmarkEnd w:id="118"/>
-      <w:bookmarkStart w:id="119" w:name="_Toc286833651"/>
+      <w:bookmarkStart w:id="119" w:name="_Toc286681657"/>
       <w:bookmarkEnd w:id="119"/>
-      <w:bookmarkStart w:id="120" w:name="_Toc286681631"/>
+      <w:bookmarkStart w:id="120" w:name="_Toc286681646"/>
       <w:bookmarkEnd w:id="120"/>
-      <w:bookmarkStart w:id="121" w:name="_Описание_стратегии_тестирования"/>
+      <w:bookmarkStart w:id="121" w:name="_Toc286833649"/>
       <w:bookmarkEnd w:id="121"/>
-      <w:bookmarkStart w:id="122" w:name="_Toc286833668"/>
+      <w:bookmarkStart w:id="122" w:name="_Toc286681659"/>
       <w:bookmarkEnd w:id="122"/>
-      <w:bookmarkStart w:id="123" w:name="_описание_критериев_успешности_теста"/>
+      <w:bookmarkStart w:id="123" w:name="_Toc286681650"/>
       <w:bookmarkEnd w:id="123"/>
-      <w:bookmarkStart w:id="124" w:name="_Toc286681633"/>
+      <w:bookmarkStart w:id="124" w:name="_Toc286833668"/>
       <w:bookmarkEnd w:id="124"/>
-      <w:bookmarkStart w:id="125" w:name="_Toc5471277"/>
-      <w:bookmarkStart w:id="126" w:name="_Toc112100437"/>
+      <w:bookmarkStart w:id="125" w:name="_Toc112100437"/>
+      <w:bookmarkStart w:id="126" w:name="_Toc5471277"/>
       <w:r>
         <w:t>Планируемые тесты</w:t>
       </w:r>
@@ -8801,21 +8830,21 @@
         </w:rPr>
         <w:t>Критерии проверяются по данным, полученным за интервал стабилизированной нагрузки длительностью не менее 60 минут.</w:t>
       </w:r>
-      <w:bookmarkStart w:id="131" w:name="_Toc286833697"/>
+      <w:bookmarkStart w:id="131" w:name="_Toc286833698"/>
       <w:bookmarkEnd w:id="131"/>
-      <w:bookmarkStart w:id="132" w:name="_Toc286833680"/>
+      <w:bookmarkStart w:id="132" w:name="_Toc286833689"/>
       <w:bookmarkEnd w:id="132"/>
-      <w:bookmarkStart w:id="133" w:name="_Toc286833685"/>
+      <w:bookmarkStart w:id="133" w:name="_Toc286833681"/>
       <w:bookmarkEnd w:id="133"/>
-      <w:bookmarkStart w:id="134" w:name="_Toc286833681"/>
+      <w:bookmarkStart w:id="134" w:name="_Toc286833687"/>
       <w:bookmarkEnd w:id="134"/>
-      <w:bookmarkStart w:id="135" w:name="_Toc286833687"/>
+      <w:bookmarkStart w:id="135" w:name="_Toc286833686"/>
       <w:bookmarkEnd w:id="135"/>
-      <w:bookmarkStart w:id="136" w:name="_Toc286833686"/>
+      <w:bookmarkStart w:id="136" w:name="_Toc286833685"/>
       <w:bookmarkEnd w:id="136"/>
-      <w:bookmarkStart w:id="137" w:name="_Toc286833689"/>
+      <w:bookmarkStart w:id="137" w:name="_Toc286833697"/>
       <w:bookmarkEnd w:id="137"/>
-      <w:bookmarkStart w:id="138" w:name="_Toc286833698"/>
+      <w:bookmarkStart w:id="138" w:name="_Toc286833680"/>
       <w:bookmarkEnd w:id="138"/>
     </w:p>
     <w:p>
@@ -8835,8 +8864,8 @@
       <w:r>
         <w:t xml:space="preserve"> </w:t>
       </w:r>
-      <w:bookmarkStart w:id="140" w:name="_Toc5471280"/>
-      <w:bookmarkStart w:id="141" w:name="_Toc112100440"/>
+      <w:bookmarkStart w:id="140" w:name="_Toc112100440"/>
+      <w:bookmarkStart w:id="141" w:name="_Toc5471280"/>
       <w:r>
         <w:t>Мониторинг</w:t>
       </w:r>
@@ -9248,9 +9277,9 @@
           <w:rStyle w:val="123"/>
         </w:rPr>
       </w:pPr>
-      <w:bookmarkStart w:id="147" w:name="_Toc5471283"/>
-      <w:bookmarkStart w:id="148" w:name="_Toc112100443"/>
-      <w:bookmarkStart w:id="149" w:name="_Toc498688315"/>
+      <w:bookmarkStart w:id="147" w:name="_Toc112100443"/>
+      <w:bookmarkStart w:id="148" w:name="_Toc498688315"/>
+      <w:bookmarkStart w:id="149" w:name="_Toc5471283"/>
       <w:r>
         <w:t>Описание измерений Бизнес-характеристик</w:t>
       </w:r>
@@ -9401,33 +9430,33 @@
       </w:pPr>
       <w:bookmarkStart w:id="150" w:name="_Toc286065920"/>
       <w:bookmarkEnd w:id="150"/>
-      <w:bookmarkStart w:id="151" w:name="_Toc286065923"/>
+      <w:bookmarkStart w:id="151" w:name="_Toc286064896"/>
       <w:bookmarkEnd w:id="151"/>
-      <w:bookmarkStart w:id="152" w:name="_Toc286064891"/>
+      <w:bookmarkStart w:id="152" w:name="_Toc286064890"/>
       <w:bookmarkEnd w:id="152"/>
-      <w:bookmarkStart w:id="153" w:name="_Toc286065916"/>
+      <w:bookmarkStart w:id="153" w:name="_Toc286064891"/>
       <w:bookmarkEnd w:id="153"/>
-      <w:bookmarkStart w:id="154" w:name="_Toc286064896"/>
+      <w:bookmarkStart w:id="154" w:name="_Toc286064886"/>
       <w:bookmarkEnd w:id="154"/>
-      <w:bookmarkStart w:id="155" w:name="_Toc286065921"/>
+      <w:bookmarkStart w:id="155" w:name="_Toc286064894"/>
       <w:bookmarkEnd w:id="155"/>
-      <w:bookmarkStart w:id="156" w:name="_Toc286064890"/>
+      <w:bookmarkStart w:id="156" w:name="_Toc286065921"/>
       <w:bookmarkEnd w:id="156"/>
-      <w:bookmarkStart w:id="157" w:name="_Toc286064894"/>
+      <w:bookmarkStart w:id="157" w:name="_Toc286065923"/>
       <w:bookmarkEnd w:id="157"/>
-      <w:bookmarkStart w:id="158" w:name="_Toc286064893"/>
+      <w:bookmarkStart w:id="158" w:name="_Toc286065924"/>
       <w:bookmarkEnd w:id="158"/>
-      <w:bookmarkStart w:id="159" w:name="_Toc286065926"/>
+      <w:bookmarkStart w:id="159" w:name="_Toc286065916"/>
       <w:bookmarkEnd w:id="159"/>
-      <w:bookmarkStart w:id="160" w:name="_Toc286064886"/>
+      <w:bookmarkStart w:id="160" w:name="_Toc286064893"/>
       <w:bookmarkEnd w:id="160"/>
-      <w:bookmarkStart w:id="161" w:name="_Toc286065924"/>
+      <w:bookmarkStart w:id="161" w:name="_Toc286065926"/>
       <w:bookmarkEnd w:id="161"/>
-      <w:bookmarkStart w:id="162" w:name="_Toc112100444"/>
-      <w:bookmarkStart w:id="163" w:name="_Toc94599376"/>
-      <w:bookmarkStart w:id="164" w:name="_Toc5471284"/>
-      <w:bookmarkStart w:id="165" w:name="_Toc286331551"/>
-      <w:bookmarkStart w:id="166" w:name="_Toc94531721"/>
+      <w:bookmarkStart w:id="162" w:name="_Toc286331551"/>
+      <w:bookmarkStart w:id="163" w:name="_Toc112100444"/>
+      <w:bookmarkStart w:id="164" w:name="_Toc94531721"/>
+      <w:bookmarkStart w:id="165" w:name="_Toc5471284"/>
+      <w:bookmarkStart w:id="166" w:name="_Toc94599376"/>
       <w:r>
         <w:t>Материалы, подлежащие сдаче</w:t>
       </w:r>
@@ -14969,6 +14998,7 @@
   <w:style w:type="paragraph" w:customStyle="1" w:styleId="82">
     <w:name w:val="Список многоуровневый"/>
     <w:basedOn w:val="1"/>
+    <w:qFormat/>
     <w:uiPriority w:val="0"/>
     <w:pPr>
       <w:numPr>
@@ -14986,6 +15016,7 @@
   <w:style w:type="paragraph" w:customStyle="1" w:styleId="83">
     <w:name w:val="Многоуровневый 1"/>
     <w:basedOn w:val="1"/>
+    <w:qFormat/>
     <w:uiPriority w:val="0"/>
     <w:pPr>
       <w:numPr>
@@ -15002,6 +15033,7 @@
   <w:style w:type="paragraph" w:customStyle="1" w:styleId="84">
     <w:name w:val="Многоуровневый 2"/>
     <w:basedOn w:val="1"/>
+    <w:qFormat/>
     <w:uiPriority w:val="0"/>
     <w:pPr>
       <w:numPr>
@@ -15018,6 +15050,7 @@
   <w:style w:type="paragraph" w:customStyle="1" w:styleId="85">
     <w:name w:val="Многоуровневый 3"/>
     <w:basedOn w:val="1"/>
+    <w:qFormat/>
     <w:uiPriority w:val="0"/>
     <w:pPr>
       <w:numPr>
@@ -15034,6 +15067,7 @@
   <w:style w:type="paragraph" w:customStyle="1" w:styleId="86">
     <w:name w:val="Многоуровневый 4"/>
     <w:basedOn w:val="1"/>
+    <w:qFormat/>
     <w:uiPriority w:val="0"/>
     <w:pPr>
       <w:numPr>
@@ -15051,6 +15085,7 @@
     <w:name w:val="H2"/>
     <w:basedOn w:val="1"/>
     <w:next w:val="1"/>
+    <w:qFormat/>
     <w:uiPriority w:val="0"/>
     <w:pPr>
       <w:keepNext/>
@@ -15071,6 +15106,7 @@
     <w:name w:val="H3"/>
     <w:basedOn w:val="1"/>
     <w:next w:val="1"/>
+    <w:qFormat/>
     <w:uiPriority w:val="0"/>
     <w:pPr>
       <w:keepNext/>
@@ -15090,6 +15126,7 @@
   <w:style w:type="paragraph" w:customStyle="1" w:styleId="89">
     <w:name w:val="Left"/>
     <w:basedOn w:val="1"/>
+    <w:qFormat/>
     <w:uiPriority w:val="0"/>
     <w:pPr>
       <w:spacing w:after="120"/>
@@ -15100,6 +15137,7 @@
     <w:name w:val="Адреса"/>
     <w:basedOn w:val="1"/>
     <w:next w:val="1"/>
+    <w:qFormat/>
     <w:uiPriority w:val="0"/>
     <w:pPr>
       <w:widowControl w:val="0"/>
@@ -15116,6 +15154,7 @@
     <w:basedOn w:val="23"/>
     <w:next w:val="23"/>
     <w:semiHidden/>
+    <w:qFormat/>
     <w:uiPriority w:val="0"/>
     <w:rPr>
       <w:b/>
@@ -15126,6 +15165,7 @@
   <w:style w:type="paragraph" w:customStyle="1" w:styleId="92">
     <w:name w:val="Основной"/>
     <w:basedOn w:val="1"/>
+    <w:qFormat/>
     <w:uiPriority w:val="0"/>
     <w:pPr>
       <w:spacing w:before="120" w:after="60" w:line="340" w:lineRule="exact"/>
@@ -15139,6 +15179,7 @@
   </w:style>
   <w:style w:type="paragraph" w:customStyle="1" w:styleId="93">
     <w:name w:val="Normal1"/>
+    <w:qFormat/>
     <w:uiPriority w:val="0"/>
     <w:pPr>
       <w:widowControl w:val="0"/>
@@ -15152,6 +15193,7 @@
     <w:name w:val="Стиль1"/>
     <w:basedOn w:val="1"/>
     <w:link w:val="126"/>
+    <w:qFormat/>
     <w:uiPriority w:val="0"/>
     <w:pPr>
       <w:numPr>
@@ -15172,6 +15214,7 @@
   <w:style w:type="paragraph" w:customStyle="1" w:styleId="95">
     <w:name w:val="Перечисление"/>
     <w:basedOn w:val="1"/>
+    <w:qFormat/>
     <w:uiPriority w:val="0"/>
     <w:pPr>
       <w:numPr>
@@ -15189,6 +15232,7 @@
     <w:name w:val="Menu1"/>
     <w:basedOn w:val="1"/>
     <w:next w:val="1"/>
+    <w:qFormat/>
     <w:uiPriority w:val="0"/>
     <w:pPr>
       <w:spacing w:before="60" w:after="60" w:line="240" w:lineRule="auto"/>
@@ -15205,6 +15249,7 @@
   <w:style w:type="paragraph" w:customStyle="1" w:styleId="97">
     <w:name w:val="Примечание"/>
     <w:basedOn w:val="1"/>
+    <w:qFormat/>
     <w:uiPriority w:val="0"/>
     <w:pPr>
       <w:spacing w:before="60" w:after="60" w:line="240" w:lineRule="auto"/>
@@ -15220,6 +15265,7 @@
   <w:style w:type="paragraph" w:customStyle="1" w:styleId="98">
     <w:name w:val="Литература"/>
     <w:basedOn w:val="1"/>
+    <w:qFormat/>
     <w:uiPriority w:val="0"/>
     <w:pPr>
       <w:numPr>
@@ -15236,6 +15282,7 @@
   <w:style w:type="paragraph" w:customStyle="1" w:styleId="99">
     <w:name w:val="Basic Bullet"/>
     <w:basedOn w:val="1"/>
+    <w:qFormat/>
     <w:uiPriority w:val="0"/>
     <w:pPr>
       <w:numPr>
@@ -15257,6 +15304,7 @@
   <w:style w:type="paragraph" w:customStyle="1" w:styleId="100">
     <w:name w:val="Bullet 1"/>
     <w:basedOn w:val="1"/>
+    <w:qFormat/>
     <w:uiPriority w:val="0"/>
     <w:pPr>
       <w:numPr>
@@ -15279,6 +15327,7 @@
   <w:style w:type="paragraph" w:customStyle="1" w:styleId="101">
     <w:name w:val="Bullet 2"/>
     <w:basedOn w:val="1"/>
+    <w:qFormat/>
     <w:uiPriority w:val="0"/>
     <w:pPr>
       <w:numPr>
@@ -15297,6 +15346,7 @@
   <w:style w:type="paragraph" w:customStyle="1" w:styleId="102">
     <w:name w:val="Перечисление-Гипертекст"/>
     <w:basedOn w:val="1"/>
+    <w:qFormat/>
     <w:uiPriority w:val="0"/>
     <w:pPr>
       <w:numPr>
@@ -15316,6 +15366,7 @@
   </w:style>
   <w:style w:type="character" w:customStyle="1" w:styleId="103">
     <w:name w:val="Текст_Назв_Прогр"/>
+    <w:qFormat/>
     <w:uiPriority w:val="0"/>
     <w:rPr>
       <w:rFonts w:ascii="Times New Roman" w:hAnsi="Times New Roman" w:cs="Times New Roman"/>
@@ -15327,6 +15378,7 @@
   </w:style>
   <w:style w:type="paragraph" w:customStyle="1" w:styleId="104">
     <w:name w:val="Текст_Абзаца_Вар_1"/>
+    <w:qFormat/>
     <w:uiPriority w:val="0"/>
     <w:pPr>
       <w:spacing w:before="40" w:after="40"/>
@@ -15343,6 +15395,7 @@
   <w:style w:type="paragraph" w:customStyle="1" w:styleId="105">
     <w:name w:val="НеНум_Список_Перечисление_1"/>
     <w:basedOn w:val="1"/>
+    <w:qFormat/>
     <w:uiPriority w:val="0"/>
     <w:pPr>
       <w:numPr>
@@ -15362,6 +15415,7 @@
   </w:style>
   <w:style w:type="paragraph" w:customStyle="1" w:styleId="106">
     <w:name w:val="Текст_Абзаца"/>
+    <w:qFormat/>
     <w:uiPriority w:val="0"/>
     <w:pPr>
       <w:spacing w:before="40" w:after="40"/>
@@ -15378,6 +15432,7 @@
   <w:style w:type="paragraph" w:customStyle="1" w:styleId="107">
     <w:name w:val="Осн. текст"/>
     <w:basedOn w:val="1"/>
+    <w:qFormat/>
     <w:uiPriority w:val="0"/>
     <w:pPr>
       <w:spacing w:before="60" w:after="60" w:line="240" w:lineRule="auto"/>
@@ -15392,6 +15447,7 @@
   <w:style w:type="paragraph" w:customStyle="1" w:styleId="108">
     <w:name w:val="western"/>
     <w:basedOn w:val="1"/>
+    <w:qFormat/>
     <w:uiPriority w:val="0"/>
     <w:pPr>
       <w:spacing w:before="100" w:beforeAutospacing="1" w:after="119" w:line="240" w:lineRule="auto"/>
@@ -15406,6 +15462,7 @@
     <w:name w:val="Balloon Text1"/>
     <w:basedOn w:val="1"/>
     <w:semiHidden/>
+    <w:qFormat/>
     <w:uiPriority w:val="0"/>
     <w:rPr>
       <w:rFonts w:ascii="Tahoma" w:hAnsi="Tahoma" w:cs="Tahoma"/>
@@ -15416,6 +15473,7 @@
   <w:style w:type="paragraph" w:customStyle="1" w:styleId="110">
     <w:name w:val="Обычный (веб)1"/>
     <w:basedOn w:val="1"/>
+    <w:qFormat/>
     <w:uiPriority w:val="99"/>
     <w:pPr>
       <w:spacing w:before="100" w:beforeAutospacing="1" w:after="100" w:afterAutospacing="1" w:line="240" w:lineRule="auto"/>
@@ -15426,6 +15484,7 @@
   <w:style w:type="paragraph" w:customStyle="1" w:styleId="111">
     <w:name w:val="Heading 3 + Indent Left 0"/>
     <w:basedOn w:val="4"/>
+    <w:qFormat/>
     <w:uiPriority w:val="0"/>
     <w:pPr>
       <w:tabs>
@@ -15440,6 +15499,7 @@
   <w:style w:type="paragraph" w:customStyle="1" w:styleId="112">
     <w:name w:val="bodytext"/>
     <w:basedOn w:val="1"/>
+    <w:qFormat/>
     <w:uiPriority w:val="0"/>
     <w:pPr>
       <w:spacing w:before="120" w:after="120" w:line="220" w:lineRule="atLeast"/>
@@ -15453,6 +15513,7 @@
   <w:style w:type="paragraph" w:customStyle="1" w:styleId="113">
     <w:name w:val="Список1"/>
     <w:basedOn w:val="1"/>
+    <w:qFormat/>
     <w:uiPriority w:val="0"/>
     <w:pPr>
       <w:tabs>
@@ -15468,6 +15529,7 @@
     <w:name w:val="заголовок 13"/>
     <w:basedOn w:val="1"/>
     <w:next w:val="1"/>
+    <w:qFormat/>
     <w:uiPriority w:val="0"/>
     <w:pPr>
       <w:keepNext/>
@@ -15486,6 +15548,7 @@
   </w:style>
   <w:style w:type="paragraph" w:customStyle="1" w:styleId="115">
     <w:name w:val="body text"/>
+    <w:qFormat/>
     <w:uiPriority w:val="0"/>
     <w:pPr>
       <w:keepLines/>
@@ -15499,12 +15562,14 @@
   <w:style w:type="character" w:customStyle="1" w:styleId="116">
     <w:name w:val="at"/>
     <w:basedOn w:val="11"/>
+    <w:qFormat/>
     <w:uiPriority w:val="0"/>
   </w:style>
   <w:style w:type="paragraph" w:customStyle="1" w:styleId="117">
     <w:name w:val="Revision"/>
     <w:hidden/>
     <w:semiHidden/>
+    <w:qFormat/>
     <w:uiPriority w:val="99"/>
     <w:rPr>
       <w:rFonts w:ascii="Times New Roman" w:hAnsi="Times New Roman" w:eastAsia="Times New Roman" w:cs="Times New Roman"/>
@@ -15516,6 +15581,7 @@
   <w:style w:type="paragraph" w:customStyle="1" w:styleId="118">
     <w:name w:val="Шапка таблицы"/>
     <w:basedOn w:val="1"/>
+    <w:qFormat/>
     <w:uiPriority w:val="0"/>
     <w:pPr>
       <w:keepNext/>
@@ -15536,6 +15602,7 @@
   <w:style w:type="paragraph" w:customStyle="1" w:styleId="119">
     <w:name w:val="Текст таблицы"/>
     <w:basedOn w:val="1"/>
+    <w:qFormat/>
     <w:uiPriority w:val="0"/>
     <w:pPr>
       <w:widowControl w:val="0"/>
@@ -15563,6 +15630,7 @@
   <w:style w:type="paragraph" w:customStyle="1" w:styleId="121">
     <w:name w:val="Список_марк"/>
     <w:basedOn w:val="1"/>
+    <w:qFormat/>
     <w:uiPriority w:val="0"/>
     <w:pPr>
       <w:numPr>
@@ -15580,6 +15648,7 @@
   <w:style w:type="character" w:customStyle="1" w:styleId="122">
     <w:name w:val="Заголовок 1 Знак"/>
     <w:link w:val="2"/>
+    <w:qFormat/>
     <w:uiPriority w:val="9"/>
     <w:rPr>
       <w:b/>
@@ -15592,6 +15661,7 @@
   </w:style>
   <w:style w:type="character" w:customStyle="1" w:styleId="123">
     <w:name w:val="Info"/>
+    <w:qFormat/>
     <w:uiPriority w:val="99"/>
     <w:rPr>
       <w:i/>
@@ -15602,6 +15672,7 @@
     <w:name w:val="Revision1"/>
     <w:hidden/>
     <w:semiHidden/>
+    <w:qFormat/>
     <w:uiPriority w:val="99"/>
     <w:rPr>
       <w:rFonts w:ascii="Times New Roman" w:hAnsi="Times New Roman" w:eastAsia="Times New Roman" w:cs="Times New Roman"/>
@@ -16074,19 +16145,6 @@
 </file>
 
 <file path=customXml/item1.xml><?xml version="1.0" encoding="utf-8"?>
-<?mso-contentType ?>
-<FormTemplates xmlns="http://schemas.microsoft.com/sharepoint/v3/contenttype/forms">
-  <Display>DocumentLibraryForm</Display>
-  <Edit>DocumentLibraryForm</Edit>
-  <New>DocumentLibraryForm</New>
-</FormTemplates>
-</file>
-
-<file path=customXml/item2.xml><?xml version="1.0" encoding="utf-8"?>
-<b:Sources xmlns:b="http://schemas.openxmlformats.org/officeDocument/2006/bibliography" xmlns="http://schemas.openxmlformats.org/officeDocument/2006/bibliography" SelectedStyle="\APA.XSL" StyleName="APA"/>
-</file>
-
-<file path=customXml/item3.xml><?xml version="1.0" encoding="utf-8"?>
 <ct:contentTypeSchema xmlns:ct="http://schemas.microsoft.com/office/2006/metadata/contentType" xmlns:ma="http://schemas.microsoft.com/office/2006/metadata/properties/metaAttributes" ct:_="" ma:_="" ma:contentTypeName="Документ" ma:contentTypeID="0x010100A7DE37B8C32A64429BF74375E5768B00" ma:contentTypeVersion="0" ma:contentTypeDescription="Создание документа." ma:contentTypeScope="" ma:versionID="ebcedc4a6e39d0c87c0ffa9c1ecf74fb">
   <xsd:schema xmlns:xsd="http://www.w3.org/2001/XMLSchema" xmlns:xs="http://www.w3.org/2001/XMLSchema" xmlns:p="http://schemas.microsoft.com/office/2006/metadata/properties" targetNamespace="http://schemas.microsoft.com/office/2006/metadata/properties" ma:root="true" ma:fieldsID="02f955febea7e716b4e91cddba171100">
     <xsd:element name="properties">
@@ -16200,8 +16258,21 @@
 </ct:contentTypeSchema>
 </file>
 
+<file path=customXml/item2.xml><?xml version="1.0" encoding="utf-8"?>
+<b:Sources xmlns:b="http://schemas.openxmlformats.org/officeDocument/2006/bibliography" xmlns="http://schemas.openxmlformats.org/officeDocument/2006/bibliography" SelectedStyle="\APA.XSL" StyleName="APA"/>
+</file>
+
+<file path=customXml/item3.xml><?xml version="1.0" encoding="utf-8"?>
+<?mso-contentType ?>
+<FormTemplates xmlns="http://schemas.microsoft.com/sharepoint/v3/contenttype/forms">
+  <Display>DocumentLibraryForm</Display>
+  <Edit>DocumentLibraryForm</Edit>
+  <New>DocumentLibraryForm</New>
+</FormTemplates>
+</file>
+
 <file path=customXml/itemProps1.xml><?xml version="1.0" encoding="utf-8"?>
-<ds:datastoreItem xmlns:ds="http://schemas.openxmlformats.org/officeDocument/2006/customXml" ds:itemID="{50BA4FA5-121F-4789-984A-F801D9B06AC6}">
+<ds:datastoreItem xmlns:ds="http://schemas.openxmlformats.org/officeDocument/2006/customXml" ds:itemID="{DADD0649-19A0-41CD-826C-BDB89B4A3AB1}">
   <ds:schemaRefs/>
 </ds:datastoreItem>
 </file>
@@ -16213,7 +16284,7 @@
 </file>
 
 <file path=customXml/itemProps3.xml><?xml version="1.0" encoding="utf-8"?>
-<ds:datastoreItem xmlns:ds="http://schemas.openxmlformats.org/officeDocument/2006/customXml" ds:itemID="{DADD0649-19A0-41CD-826C-BDB89B4A3AB1}">
+<ds:datastoreItem xmlns:ds="http://schemas.openxmlformats.org/officeDocument/2006/customXml" ds:itemID="{50BA4FA5-121F-4789-984A-F801D9B06AC6}">
   <ds:schemaRefs/>
 </ds:datastoreItem>
 </file>
</xml_diff>